<commit_message>
Update Handbook and Style Guides.docx
</commit_message>
<xml_diff>
--- a/Handbook and Style Guides.docx
+++ b/Handbook and Style Guides.docx
@@ -313,25 +313,14 @@
           <w:lang w:val="en-US"/>
         </w:rPr>
       </w:pPr>
-      <w:proofErr w:type="spellStart"/>
-      <w:r>
-        <w:rPr>
-          <w:rFonts w:cs="Arial"/>
-          <w:color w:val="000000" w:themeColor="text1"/>
-          <w:szCs w:val="20"/>
-          <w:lang w:val="en-US"/>
-        </w:rPr>
-        <w:t>Alignement</w:t>
-      </w:r>
-      <w:proofErr w:type="spellEnd"/>
-      <w:r>
-        <w:rPr>
-          <w:rFonts w:cs="Arial"/>
-          <w:color w:val="000000" w:themeColor="text1"/>
-          <w:szCs w:val="20"/>
-          <w:lang w:val="en-US"/>
-        </w:rPr>
-        <w:t xml:space="preserve"> with the COM Interoperability strategy and principles, more concretely:</w:t>
+      <w:r>
+        <w:rPr>
+          <w:rFonts w:cs="Arial"/>
+          <w:color w:val="000000" w:themeColor="text1"/>
+          <w:szCs w:val="20"/>
+          <w:lang w:val="en-US"/>
+        </w:rPr>
+        <w:t>Alignment with the COM Interoperability strategy and principles, more concretely:</w:t>
       </w:r>
     </w:p>
     <w:p>
@@ -1790,6 +1779,152 @@
         </w:rPr>
         <w:t>Conformance and Compliance</w:t>
       </w:r>
+      <w:r>
+        <w:rPr>
+          <w:rFonts w:cs="Arial"/>
+          <w:color w:val="000000" w:themeColor="text1"/>
+          <w:szCs w:val="20"/>
+          <w:lang w:val="en-US"/>
+        </w:rPr>
+        <w:t>:</w:t>
+      </w:r>
+    </w:p>
+    <w:p>
+      <w:pPr>
+        <w:pStyle w:val="Prrafodelista"/>
+        <w:numPr>
+          <w:ilvl w:val="1"/>
+          <w:numId w:val="1"/>
+        </w:numPr>
+        <w:autoSpaceDE w:val="0"/>
+        <w:autoSpaceDN w:val="0"/>
+        <w:adjustRightInd w:val="0"/>
+        <w:spacing w:line="360" w:lineRule="atLeast"/>
+        <w:jc w:val="both"/>
+        <w:rPr>
+          <w:rFonts w:cs="Arial"/>
+          <w:color w:val="000000" w:themeColor="text1"/>
+          <w:szCs w:val="20"/>
+          <w:lang w:val="en-US"/>
+        </w:rPr>
+      </w:pPr>
+      <w:r>
+        <w:rPr>
+          <w:rFonts w:cs="Arial"/>
+          <w:color w:val="000000" w:themeColor="text1"/>
+          <w:szCs w:val="20"/>
+          <w:lang w:val="en-US"/>
+        </w:rPr>
+        <w:t>Disambiguation</w:t>
+      </w:r>
+    </w:p>
+    <w:p>
+      <w:pPr>
+        <w:pStyle w:val="Prrafodelista"/>
+        <w:numPr>
+          <w:ilvl w:val="1"/>
+          <w:numId w:val="1"/>
+        </w:numPr>
+        <w:autoSpaceDE w:val="0"/>
+        <w:autoSpaceDN w:val="0"/>
+        <w:adjustRightInd w:val="0"/>
+        <w:spacing w:line="360" w:lineRule="atLeast"/>
+        <w:jc w:val="both"/>
+        <w:rPr>
+          <w:rFonts w:cs="Arial"/>
+          <w:color w:val="000000" w:themeColor="text1"/>
+          <w:szCs w:val="20"/>
+          <w:lang w:val="en-US"/>
+        </w:rPr>
+      </w:pPr>
+      <w:r>
+        <w:rPr>
+          <w:rFonts w:cs="Arial"/>
+          <w:color w:val="000000" w:themeColor="text1"/>
+          <w:szCs w:val="20"/>
+          <w:lang w:val="en-US"/>
+        </w:rPr>
+        <w:lastRenderedPageBreak/>
+        <w:t>Importance of conformance and compliance to ensure software compatibility and semantic interoperability;</w:t>
+      </w:r>
+    </w:p>
+    <w:p>
+      <w:pPr>
+        <w:pStyle w:val="Prrafodelista"/>
+        <w:numPr>
+          <w:ilvl w:val="1"/>
+          <w:numId w:val="1"/>
+        </w:numPr>
+        <w:autoSpaceDE w:val="0"/>
+        <w:autoSpaceDN w:val="0"/>
+        <w:adjustRightInd w:val="0"/>
+        <w:spacing w:line="360" w:lineRule="atLeast"/>
+        <w:jc w:val="both"/>
+        <w:rPr>
+          <w:rFonts w:cs="Arial"/>
+          <w:color w:val="000000" w:themeColor="text1"/>
+          <w:szCs w:val="20"/>
+          <w:lang w:val="en-US"/>
+        </w:rPr>
+      </w:pPr>
+      <w:r>
+        <w:rPr>
+          <w:rFonts w:cs="Arial"/>
+          <w:color w:val="000000" w:themeColor="text1"/>
+          <w:szCs w:val="20"/>
+          <w:lang w:val="en-US"/>
+        </w:rPr>
+        <w:t>Testing the conformance and the compliance: the importance of producing open reference implementations in front of complex conformance-testing solutions;</w:t>
+      </w:r>
+    </w:p>
+    <w:p>
+      <w:pPr>
+        <w:pStyle w:val="Prrafodelista"/>
+        <w:numPr>
+          <w:ilvl w:val="1"/>
+          <w:numId w:val="1"/>
+        </w:numPr>
+        <w:autoSpaceDE w:val="0"/>
+        <w:autoSpaceDN w:val="0"/>
+        <w:adjustRightInd w:val="0"/>
+        <w:spacing w:line="360" w:lineRule="atLeast"/>
+        <w:jc w:val="both"/>
+        <w:rPr>
+          <w:rFonts w:cs="Arial"/>
+          <w:color w:val="000000" w:themeColor="text1"/>
+          <w:szCs w:val="20"/>
+          <w:lang w:val="en-US"/>
+        </w:rPr>
+      </w:pPr>
+      <w:r>
+        <w:rPr>
+          <w:rFonts w:cs="Arial"/>
+          <w:color w:val="000000" w:themeColor="text1"/>
+          <w:szCs w:val="20"/>
+          <w:lang w:val="en-US"/>
+        </w:rPr>
+        <w:t xml:space="preserve">Should </w:t>
+      </w:r>
+      <w:proofErr w:type="spellStart"/>
+      <w:r>
+        <w:rPr>
+          <w:rFonts w:cs="Arial"/>
+          <w:color w:val="000000" w:themeColor="text1"/>
+          <w:szCs w:val="20"/>
+          <w:lang w:val="en-US"/>
+        </w:rPr>
+        <w:t>eGCV</w:t>
+      </w:r>
+      <w:proofErr w:type="spellEnd"/>
+      <w:r>
+        <w:rPr>
+          <w:rFonts w:cs="Arial"/>
+          <w:color w:val="000000" w:themeColor="text1"/>
+          <w:szCs w:val="20"/>
+          <w:lang w:val="en-US"/>
+        </w:rPr>
+        <w:t xml:space="preserve"> conformance and AP compliance be certified?</w:t>
+      </w:r>
     </w:p>
     <w:p>
       <w:pPr>
@@ -1884,7 +2019,6 @@
           <w:szCs w:val="20"/>
           <w:lang w:val="en-US"/>
         </w:rPr>
-        <w:lastRenderedPageBreak/>
         <w:t>How the Style Guides enable semantic interoperability;</w:t>
       </w:r>
     </w:p>
@@ -2287,7 +2421,17 @@
           <w:szCs w:val="20"/>
           <w:lang w:val="en-US"/>
         </w:rPr>
-        <w:t>etc.). This argument should be clearly stated and illustrated both in the handbook and the guides</w:t>
+        <w:t xml:space="preserve">etc.). This argument should be clearly </w:t>
+      </w:r>
+      <w:r>
+        <w:rPr>
+          <w:rFonts w:cs="Arial"/>
+          <w:color w:val="000000" w:themeColor="text1"/>
+          <w:szCs w:val="20"/>
+          <w:lang w:val="en-US"/>
+        </w:rPr>
+        <w:lastRenderedPageBreak/>
+        <w:t>stated and illustrated both in the handbook and the guides</w:t>
       </w:r>
       <w:r>
         <w:rPr>
@@ -2404,7 +2548,6 @@
           <w:szCs w:val="20"/>
           <w:lang w:val="en-US"/>
         </w:rPr>
-        <w:lastRenderedPageBreak/>
         <w:t>Semantic interoperability</w:t>
       </w:r>
       <w:r>
@@ -2808,6 +2951,7 @@
         <w:rPr>
           <w:lang w:val="en-US"/>
         </w:rPr>
+        <w:lastRenderedPageBreak/>
         <w:t xml:space="preserve">Cons </w:t>
       </w:r>
     </w:p>
@@ -2988,17 +3132,7 @@
           <w:szCs w:val="20"/>
           <w:lang w:val="en-US"/>
         </w:rPr>
-        <w:t xml:space="preserve">). Some </w:t>
-      </w:r>
-      <w:r>
-        <w:rPr>
-          <w:rFonts w:cs="Arial"/>
-          <w:color w:val="000000" w:themeColor="text1"/>
-          <w:szCs w:val="20"/>
-          <w:lang w:val="en-US"/>
-        </w:rPr>
-        <w:lastRenderedPageBreak/>
-        <w:t>SDO Technical Committees and vocabulary publishers (e.g. OASIS UBL</w:t>
+        <w:t>). Some SDO Technical Committees and vocabulary publishers (e.g. OASIS UBL</w:t>
       </w:r>
       <w:r>
         <w:rPr>
@@ -3340,7 +3474,17 @@
           <w:szCs w:val="20"/>
           <w:lang w:val="en-US"/>
         </w:rPr>
-        <w:t xml:space="preserve">: One of the problems of reusing externally governed resources is that requirements that should fall within the compass of one resource, e.g. one vocabulary, are not covered sufficiently or at all. When this happens, the alternatives are not always viable and need to be dealt with internally. At least three situations can be identified related to this problem: pace, </w:t>
+        <w:t xml:space="preserve">: One of the problems of reusing externally governed resources is that requirements that should fall within the compass of one resource, e.g. one vocabulary, are not covered </w:t>
+      </w:r>
+      <w:r>
+        <w:rPr>
+          <w:rFonts w:cs="Arial"/>
+          <w:color w:val="000000" w:themeColor="text1"/>
+          <w:szCs w:val="20"/>
+          <w:lang w:val="en-US"/>
+        </w:rPr>
+        <w:lastRenderedPageBreak/>
+        <w:t xml:space="preserve">sufficiently or at all. When this happens, the alternatives are not always viable and need to be dealt with internally. At least three situations can be identified related to this problem: pace, </w:t>
       </w:r>
       <w:proofErr w:type="spellStart"/>
       <w:r>
@@ -3411,17 +3555,7 @@
           <w:szCs w:val="20"/>
           <w:lang w:val="en-US"/>
         </w:rPr>
-        <w:t xml:space="preserve">: new legal and business requirements need to be introduced timely in the vocabularies. If the SDO responsible for the maintenance of the vocabulary is not </w:t>
-      </w:r>
-      <w:r>
-        <w:rPr>
-          <w:rFonts w:cs="Arial"/>
-          <w:color w:val="000000" w:themeColor="text1"/>
-          <w:szCs w:val="20"/>
-          <w:lang w:val="en-US"/>
-        </w:rPr>
-        <w:lastRenderedPageBreak/>
-        <w:t>reactive</w:t>
+        <w:t>: new legal and business requirements need to be introduced timely in the vocabularies. If the SDO responsible for the maintenance of the vocabulary is not reactive</w:t>
       </w:r>
       <w:r>
         <w:rPr>
@@ -3736,6 +3870,7 @@
         <w:rPr>
           <w:lang w:val="en-US"/>
         </w:rPr>
+        <w:lastRenderedPageBreak/>
         <w:t>COMMENT 2: Target audience</w:t>
       </w:r>
     </w:p>
@@ -3784,7 +3919,6 @@
           <w:szCs w:val="20"/>
           <w:lang w:val="en-US"/>
         </w:rPr>
-        <w:lastRenderedPageBreak/>
         <w:t xml:space="preserve">In our opinion, Cecile's suggestion of documenting the process of developing a Core Vocabulary is convenient and </w:t>
       </w:r>
       <w:r>
@@ -4184,7 +4318,17 @@
           <w:szCs w:val="20"/>
           <w:lang w:val="en-US"/>
         </w:rPr>
-        <w:t>Developers with the need of finding pointers to additional information, open reference implementations for testing and reusing compatibility-for-interoperability solutions, bibliography, training-courses, links to existing projects and fora that use or have developed eGovernment Core Vocabularies and Applications profiles, etc.</w:t>
+        <w:t>Developers with the need of finding pointers to additional information, open reference implementations for testing and reusing compatibility-for-</w:t>
+      </w:r>
+      <w:r>
+        <w:rPr>
+          <w:rFonts w:cs="Arial"/>
+          <w:color w:val="000000" w:themeColor="text1"/>
+          <w:szCs w:val="20"/>
+          <w:lang w:val="en-US"/>
+        </w:rPr>
+        <w:lastRenderedPageBreak/>
+        <w:t>interoperability solutions, bibliography, training-courses, links to existing projects and fora that use or have developed eGovernment Core Vocabularies and Applications profiles, etc.</w:t>
       </w:r>
       <w:r>
         <w:rPr>
@@ -4207,7 +4351,6 @@
         <w:rPr>
           <w:lang w:val="en-US"/>
         </w:rPr>
-        <w:lastRenderedPageBreak/>
         <w:t xml:space="preserve">COMMENT 3: target audience, what's an </w:t>
       </w:r>
       <w:proofErr w:type="spellStart"/>
@@ -4856,7 +4999,7 @@
           <w:szCs w:val="20"/>
           <w:lang w:val="en-US"/>
         </w:rPr>
-        <w:t xml:space="preserve">Depending of the ‘who’ the normativity could have to be relaxed. We propose that instead or labelling them ‘normative’ and ‘non-normative’ we come up with a more abstract term: what about distinguishing (and defining) ‘principle’, ‘rule’ and ‘recommendation’? ‘Rule’ could be defined as implying that breaking the guideline disables semantic interoperability and may break superior legal and organizational requirements and agreements. ‘Recommendation’ could be defined as implying that not respecting the guideline would impose additional effort and investment </w:t>
+        <w:t xml:space="preserve">Depending of the ‘who’ the normativity could have to be relaxed. We propose that instead or labelling them ‘normative’ and ‘non-normative’ we come up with a more </w:t>
       </w:r>
       <w:r>
         <w:rPr>
@@ -4866,7 +5009,7 @@
           <w:lang w:val="en-US"/>
         </w:rPr>
         <w:lastRenderedPageBreak/>
-        <w:t>in terms of development, documentation, testing, validation, deployment, dissemination, training, etc.</w:t>
+        <w:t>abstract term: what about distinguishing (and defining) ‘principle’, ‘rule’ and ‘recommendation’? ‘Rule’ could be defined as implying that breaking the guideline disables semantic interoperability and may break superior legal and organizational requirements and agreements. ‘Recommendation’ could be defined as implying that not respecting the guideline would impose additional effort and investment in terms of development, documentation, testing, validation, deployment, dissemination, training, etc.</w:t>
       </w:r>
       <w:r>
         <w:rPr>
@@ -4932,7 +5075,61 @@
           <w:szCs w:val="20"/>
           <w:lang w:val="en-US"/>
         </w:rPr>
-        <w:t>The right place to introduce recommendations on this aspect should be the Notebook, not the Style Guides.</w:t>
+        <w:t xml:space="preserve">The right place to introduce recommendations on this aspect should be the </w:t>
+      </w:r>
+      <w:r>
+        <w:rPr>
+          <w:rFonts w:cs="Arial"/>
+          <w:color w:val="000000" w:themeColor="text1"/>
+          <w:szCs w:val="20"/>
+          <w:lang w:val="en-US"/>
+        </w:rPr>
+        <w:t>hand</w:t>
+      </w:r>
+      <w:r>
+        <w:rPr>
+          <w:rFonts w:cs="Arial"/>
+          <w:color w:val="000000" w:themeColor="text1"/>
+          <w:szCs w:val="20"/>
+          <w:lang w:val="en-US"/>
+        </w:rPr>
+        <w:t xml:space="preserve">book, not the </w:t>
+      </w:r>
+      <w:r>
+        <w:rPr>
+          <w:rFonts w:cs="Arial"/>
+          <w:color w:val="000000" w:themeColor="text1"/>
+          <w:szCs w:val="20"/>
+          <w:lang w:val="en-US"/>
+        </w:rPr>
+        <w:t>s</w:t>
+      </w:r>
+      <w:r>
+        <w:rPr>
+          <w:rFonts w:cs="Arial"/>
+          <w:color w:val="000000" w:themeColor="text1"/>
+          <w:szCs w:val="20"/>
+          <w:lang w:val="en-US"/>
+        </w:rPr>
+        <w:t xml:space="preserve">tyle </w:t>
+      </w:r>
+      <w:r>
+        <w:rPr>
+          <w:rFonts w:cs="Arial"/>
+          <w:color w:val="000000" w:themeColor="text1"/>
+          <w:szCs w:val="20"/>
+          <w:lang w:val="en-US"/>
+        </w:rPr>
+        <w:t>g</w:t>
+      </w:r>
+      <w:r>
+        <w:rPr>
+          <w:rFonts w:cs="Arial"/>
+          <w:color w:val="000000" w:themeColor="text1"/>
+          <w:szCs w:val="20"/>
+          <w:lang w:val="en-US"/>
+        </w:rPr>
+        <w:t>uides.</w:t>
       </w:r>
     </w:p>
     <w:p>
@@ -5666,7 +5863,17 @@
           <w:szCs w:val="20"/>
           <w:lang w:val="en-US"/>
         </w:rPr>
-        <w:t xml:space="preserve"> introduces the general principles and justification for the architectural approach currently proposed in the style guides: separation into different files, yes, but why (reference the style guide for the ‘how’): </w:t>
+        <w:t xml:space="preserve"> introduces the general principles and justification for the architectural approach currently proposed in the style </w:t>
+      </w:r>
+      <w:r>
+        <w:rPr>
+          <w:rFonts w:cs="Arial"/>
+          <w:color w:val="000000" w:themeColor="text1"/>
+          <w:szCs w:val="20"/>
+          <w:lang w:val="en-US"/>
+        </w:rPr>
+        <w:lastRenderedPageBreak/>
+        <w:t xml:space="preserve">guides: separation into different files, yes, but why (reference the style guide for the ‘how’): </w:t>
       </w:r>
       <w:r>
         <w:rPr>
@@ -5749,17 +5956,7 @@
           <w:szCs w:val="20"/>
           <w:lang w:val="en-US"/>
         </w:rPr>
-        <w:t xml:space="preserve"> different possible layers of ‘from-lesser-to-greater semantic’ properties and sub-properties that </w:t>
-      </w:r>
-      <w:r>
-        <w:rPr>
-          <w:rFonts w:cs="Arial"/>
-          <w:color w:val="000000" w:themeColor="text1"/>
-          <w:szCs w:val="20"/>
-          <w:lang w:val="en-US"/>
-        </w:rPr>
-        <w:lastRenderedPageBreak/>
-        <w:t>(some of them) may be reused to some extent in multiple domains (</w:t>
+        <w:t xml:space="preserve"> different possible layers of ‘from-lesser-to-greater semantic’ properties and sub-properties that (some of them) may be reused to some extent in multiple domains (</w:t>
       </w:r>
       <w:proofErr w:type="spellStart"/>
       <w:r>
@@ -6130,6 +6327,7 @@
         <w:rPr>
           <w:lang w:val="en-US"/>
         </w:rPr>
+        <w:lastRenderedPageBreak/>
         <w:t>A</w:t>
       </w:r>
       <w:r>
@@ -6180,7 +6378,6 @@
         <w:rPr>
           <w:lang w:val="en-US"/>
         </w:rPr>
-        <w:lastRenderedPageBreak/>
         <w:t>Internally developed reusable vocabularies and associated resources should be made available from one single location. They must not be replicated per vocabulary, for example (as it is the case right now in the SEMIC GitHub).</w:t>
       </w:r>
     </w:p>
@@ -6505,6 +6702,7 @@
         <w:rPr>
           <w:lang w:val="en-US"/>
         </w:rPr>
+        <w:lastRenderedPageBreak/>
         <w:t>completitudeness</w:t>
       </w:r>
       <w:proofErr w:type="spellEnd"/>
@@ -6545,14 +6743,7 @@
         <w:rPr>
           <w:lang w:val="en-US"/>
         </w:rPr>
-        <w:t xml:space="preserve"> is being customized, extended and/or specified and documented should be taken into account (DCAT-AP could be taken as an example in the </w:t>
-      </w:r>
-      <w:r>
-        <w:rPr>
-          <w:lang w:val="en-US"/>
-        </w:rPr>
-        <w:lastRenderedPageBreak/>
-        <w:t>context of sharing datasets between open data portals</w:t>
+        <w:t xml:space="preserve"> is being customized, extended and/or specified and documented should be taken into account (DCAT-AP could be taken as an example in the context of sharing datasets between open data portals</w:t>
       </w:r>
       <w:r>
         <w:rPr>
@@ -6845,7 +7036,13 @@
         <w:rPr>
           <w:lang w:val="en-US"/>
         </w:rPr>
-        <w:t>. The distinction between what is conformance and what is compliance needs to be established in both the handbook and the style guides. See comments above.</w:t>
+        <w:t>. The distinction between what is conformance and what is compliance needs to be established in both the handbook and the style guides. See comments above</w:t>
+      </w:r>
+      <w:r>
+        <w:rPr>
+          <w:lang w:val="en-US"/>
+        </w:rPr>
+        <w:t xml:space="preserve"> in section ‘Assertional knowledge’</w:t>
       </w:r>
     </w:p>
     <w:p>
@@ -6856,6 +7053,12 @@
           <w:lang w:val="en-US"/>
         </w:rPr>
       </w:pPr>
+      <w:r>
+        <w:rPr>
+          <w:lang w:val="en-US"/>
+        </w:rPr>
+        <w:t>We recommend to add a section on ‘Conformance and compliance’ in the handbook. A reference to this disambiguation should also be included in the Style Guide aiming those project leaders, analysts and developers that may be in charge of producing compliant solutions.</w:t>
+      </w:r>
     </w:p>
     <w:p>
       <w:pPr>
@@ -6865,6 +7068,524 @@
           <w:lang w:val="en-US"/>
         </w:rPr>
       </w:pPr>
+      <w:r>
+        <w:rPr>
+          <w:lang w:val="en-US"/>
+        </w:rPr>
+        <w:t>Conformance and compliance are critical to ensure software compatibility and semantic interoperability. See sub-sections proposed for the content of the handbook.</w:t>
+      </w:r>
+    </w:p>
+    <w:p>
+      <w:pPr>
+        <w:pStyle w:val="Ttulo1"/>
+        <w:rPr>
+          <w:lang w:val="en-US"/>
+        </w:rPr>
+      </w:pPr>
+      <w:r>
+        <w:rPr>
+          <w:lang w:val="en-US"/>
+        </w:rPr>
+        <w:t>COMMENT 6: Versioning</w:t>
+      </w:r>
+    </w:p>
+    <w:p>
+      <w:pPr>
+        <w:pStyle w:val="Ttulo2"/>
+      </w:pPr>
+      <w:r>
+        <w:t>Versioning</w:t>
+      </w:r>
+    </w:p>
+    <w:p>
+      <w:pPr>
+        <w:pStyle w:val="Textocomentario"/>
+        <w:rPr>
+          <w:lang w:val="en-GB"/>
+        </w:rPr>
+      </w:pPr>
+      <w:r>
+        <w:t xml:space="preserve">The comments are fair. Indeed, the </w:t>
+      </w:r>
+      <w:r>
+        <w:rPr>
+          <w:lang w:val="en-GB"/>
+        </w:rPr>
+        <w:t xml:space="preserve">rules stated in </w:t>
+      </w:r>
+      <w:r>
+        <w:rPr>
+          <w:i/>
+          <w:lang w:val="en-GB"/>
+        </w:rPr>
+        <w:t>Common approach for the governance and management of persistent URIs by EU institutions</w:t>
+      </w:r>
+      <w:r>
+        <w:rPr>
+          <w:lang w:val="en-GB"/>
+        </w:rPr>
+        <w:t xml:space="preserve"> and </w:t>
+      </w:r>
+      <w:r>
+        <w:rPr>
+          <w:i/>
+          <w:lang w:val="en-GB"/>
+        </w:rPr>
+        <w:t>Study on persistent URIs, with identification of best practices and recommendations on the topic for the MSs and the EC</w:t>
+      </w:r>
+      <w:r>
+        <w:rPr>
+          <w:lang w:val="en-GB"/>
+        </w:rPr>
+        <w:t>. Summarised here:</w:t>
+      </w:r>
+    </w:p>
+    <w:p>
+      <w:pPr>
+        <w:pStyle w:val="Textocomentario"/>
+        <w:rPr>
+          <w:lang w:val="en-GB"/>
+        </w:rPr>
+      </w:pPr>
+      <w:hyperlink r:id="rId8" w:history="1">
+        <w:r>
+          <w:rPr>
+            <w:rStyle w:val="Hipervnculo"/>
+            <w:lang w:val="en-GB"/>
+          </w:rPr>
+          <w:t>https://www.europeandataportal.eu/sites/default/files/d2.1.2_training_module_2.3_persistent_uri_design_and_management_en_edp.pdf</w:t>
+        </w:r>
+      </w:hyperlink>
+    </w:p>
+    <w:p>
+      <w:pPr>
+        <w:pStyle w:val="Ttulo1"/>
+        <w:rPr>
+          <w:lang w:val="en-GB"/>
+        </w:rPr>
+      </w:pPr>
+      <w:r>
+        <w:rPr>
+          <w:lang w:val="en-GB"/>
+        </w:rPr>
+        <w:t xml:space="preserve">COMMENT 7: </w:t>
+      </w:r>
+      <w:r>
+        <w:rPr>
+          <w:lang w:val="en-GB"/>
+        </w:rPr>
+        <w:t>URI remint</w:t>
+      </w:r>
+    </w:p>
+    <w:p>
+      <w:pPr>
+        <w:rPr>
+          <w:lang w:val="en-GB"/>
+        </w:rPr>
+      </w:pPr>
+      <w:r>
+        <w:rPr>
+          <w:lang w:val="en-GB"/>
+        </w:rPr>
+        <w:t xml:space="preserve">The document created by </w:t>
+      </w:r>
+      <w:proofErr w:type="spellStart"/>
+      <w:r>
+        <w:rPr>
+          <w:lang w:val="en-GB"/>
+        </w:rPr>
+        <w:t>Makx</w:t>
+      </w:r>
+      <w:proofErr w:type="spellEnd"/>
+      <w:r>
+        <w:rPr>
+          <w:lang w:val="en-GB"/>
+        </w:rPr>
+        <w:t xml:space="preserve"> </w:t>
+      </w:r>
+      <w:proofErr w:type="spellStart"/>
+      <w:r>
+        <w:rPr>
+          <w:lang w:val="en-GB"/>
+        </w:rPr>
+        <w:t>Deckkers</w:t>
+      </w:r>
+      <w:proofErr w:type="spellEnd"/>
+      <w:r>
+        <w:rPr>
+          <w:lang w:val="en-GB"/>
+        </w:rPr>
+        <w:t xml:space="preserve"> was used as a valuable input for the proposal issued in the style guide. This proposal was however reconsidered and dismissed, though not totally, because (we thought) that the methodological approach in the style guide would not be totally </w:t>
+      </w:r>
+      <w:r>
+        <w:rPr>
+          <w:lang w:val="en-GB"/>
+        </w:rPr>
+        <w:lastRenderedPageBreak/>
+        <w:t xml:space="preserve">covered by </w:t>
+      </w:r>
+      <w:proofErr w:type="spellStart"/>
+      <w:r>
+        <w:rPr>
+          <w:lang w:val="en-GB"/>
+        </w:rPr>
+        <w:t>Makx’s</w:t>
+      </w:r>
+      <w:proofErr w:type="spellEnd"/>
+      <w:r>
+        <w:rPr>
+          <w:lang w:val="en-GB"/>
+        </w:rPr>
+        <w:t xml:space="preserve"> proposal (it’s not only about the re-minting, it’s also about the multi-</w:t>
+      </w:r>
+      <w:proofErr w:type="spellStart"/>
+      <w:r>
+        <w:rPr>
+          <w:lang w:val="en-GB"/>
+        </w:rPr>
+        <w:t>syntaxed</w:t>
+      </w:r>
+      <w:proofErr w:type="spellEnd"/>
+      <w:r>
+        <w:rPr>
+          <w:lang w:val="en-GB"/>
+        </w:rPr>
+        <w:t xml:space="preserve"> production of the conceptual model, and other requirements).</w:t>
+      </w:r>
+    </w:p>
+    <w:p>
+      <w:pPr>
+        <w:rPr>
+          <w:lang w:val="en-GB"/>
+        </w:rPr>
+      </w:pPr>
+      <w:r>
+        <w:rPr>
+          <w:lang w:val="en-GB"/>
+        </w:rPr>
+        <w:t>Another aspect included in this document is about who should be the PURI issuer. In our opinion that should be DIGIT, not the OP.</w:t>
+      </w:r>
+    </w:p>
+    <w:p>
+      <w:pPr>
+        <w:rPr>
+          <w:lang w:val="en-GB"/>
+        </w:rPr>
+      </w:pPr>
+      <w:r>
+        <w:rPr>
+          <w:lang w:val="en-GB"/>
+        </w:rPr>
+        <w:t xml:space="preserve">Both aspects would need to be further discussed. We think that these two issues should be </w:t>
+      </w:r>
+      <w:proofErr w:type="spellStart"/>
+      <w:r>
+        <w:rPr>
+          <w:lang w:val="en-GB"/>
+        </w:rPr>
+        <w:t>be</w:t>
+      </w:r>
+      <w:proofErr w:type="spellEnd"/>
+      <w:r>
+        <w:rPr>
+          <w:lang w:val="en-GB"/>
+        </w:rPr>
+        <w:t xml:space="preserve"> included in the style guide, not in the handbook, but this also can be discussed, since the second one could affect the interest of the policy maker and of the business owners (at least in the case of EU projects).</w:t>
+      </w:r>
+    </w:p>
+    <w:p>
+      <w:pPr>
+        <w:rPr>
+          <w:lang w:val="en-GB"/>
+        </w:rPr>
+      </w:pPr>
+      <w:r>
+        <w:rPr>
+          <w:lang w:val="en-GB"/>
+        </w:rPr>
+        <w:t>These two aspects should be generalised though beyond the needs of COM, e.g. the handbook could treat them from a more generic perspective, in the context of other government’s public administrations.</w:t>
+      </w:r>
+    </w:p>
+    <w:p>
+      <w:pPr>
+        <w:pStyle w:val="Ttulo1"/>
+      </w:pPr>
+      <w:r>
+        <w:t xml:space="preserve">COMMENT 8: </w:t>
+      </w:r>
+      <w:r>
+        <w:t xml:space="preserve">SHACL </w:t>
+      </w:r>
+      <w:proofErr w:type="spellStart"/>
+      <w:r>
+        <w:t>distribution</w:t>
+      </w:r>
+      <w:proofErr w:type="spellEnd"/>
+    </w:p>
+    <w:p>
+      <w:pPr>
+        <w:rPr>
+          <w:lang w:val="en-US"/>
+        </w:rPr>
+      </w:pPr>
+      <w:r>
+        <w:rPr>
+          <w:lang w:val="en-US"/>
+        </w:rPr>
+        <w:t xml:space="preserve">The nucleus of the comment is summarized in this sentence: </w:t>
+      </w:r>
+    </w:p>
+    <w:p>
+      <w:pPr>
+        <w:rPr>
+          <w:lang w:val="en-US"/>
+        </w:rPr>
+      </w:pPr>
+      <w:r>
+        <w:rPr>
+          <w:lang w:val="en-US"/>
+        </w:rPr>
+        <w:t>‘</w:t>
+      </w:r>
+      <w:r>
+        <w:rPr>
+          <w:i/>
+          <w:iCs/>
+          <w:lang w:val="en-US"/>
+        </w:rPr>
+        <w:t>I</w:t>
+      </w:r>
+      <w:r>
+        <w:rPr>
+          <w:i/>
+          <w:iCs/>
+          <w:lang w:val="en-US"/>
+        </w:rPr>
+        <w:t>s the SHACL an aid for the community to help them detect errors in data exchanges or it is a machine</w:t>
+      </w:r>
+      <w:r>
+        <w:rPr>
+          <w:i/>
+          <w:iCs/>
+          <w:lang w:val="en-US"/>
+        </w:rPr>
+        <w:t>-</w:t>
+      </w:r>
+      <w:r>
+        <w:rPr>
+          <w:i/>
+          <w:iCs/>
+          <w:lang w:val="en-US"/>
+        </w:rPr>
+        <w:t>readable description of all axioms in a specification?</w:t>
+      </w:r>
+      <w:r>
+        <w:rPr>
+          <w:lang w:val="en-US"/>
+        </w:rPr>
+        <w:t>’</w:t>
+      </w:r>
+    </w:p>
+    <w:p>
+      <w:pPr>
+        <w:rPr>
+          <w:lang w:val="en-US"/>
+        </w:rPr>
+      </w:pPr>
+      <w:r>
+        <w:rPr>
+          <w:lang w:val="en-US"/>
+        </w:rPr>
+        <w:t>Our answer is</w:t>
+      </w:r>
+      <w:r>
+        <w:rPr>
+          <w:lang w:val="en-US"/>
+        </w:rPr>
+        <w:t>, ‘</w:t>
+      </w:r>
+      <w:r>
+        <w:rPr>
+          <w:lang w:val="en-US"/>
+        </w:rPr>
+        <w:t>both aspects should be covered</w:t>
+      </w:r>
+      <w:r>
+        <w:rPr>
+          <w:lang w:val="en-US"/>
+        </w:rPr>
+        <w:t>’</w:t>
+      </w:r>
+      <w:r>
+        <w:rPr>
+          <w:lang w:val="en-US"/>
+        </w:rPr>
+        <w:t>. The architectural approach of layering the semantics and the rule and constraint validation should help in separating this twofold objective. An elaboration of this idea should be included in the style guide. In the handbook, a generic note of the fact that the architectural proposal presented in the style guide could be included to explain how this helps to rationalize and sustain the governance, the evolution and the investment.</w:t>
+      </w:r>
+    </w:p>
+    <w:p>
+      <w:pPr>
+        <w:rPr>
+          <w:lang w:val="en-US"/>
+        </w:rPr>
+      </w:pPr>
+      <w:r>
+        <w:rPr>
+          <w:lang w:val="en-US"/>
+        </w:rPr>
+        <w:t xml:space="preserve">Indeed the specification of what is permissible and what not in an Application Profile does not need the development of a SHACL ontology (remember that </w:t>
+      </w:r>
+      <w:r>
+        <w:rPr>
+          <w:lang w:val="en-US"/>
+        </w:rPr>
+        <w:t>Shapes are not applied to the core vocabulary, but for the profiling of the core…there seems to be a confusion about this in the comments which indicates that further clarification should be added to both the handbook and the style guide). Narrative documentation complemented with graphical items could be sufficient to establish the AP policy (principles, rules and recommendations).</w:t>
+      </w:r>
+    </w:p>
+    <w:p>
+      <w:pPr>
+        <w:rPr>
+          <w:lang w:val="en-US"/>
+        </w:rPr>
+      </w:pPr>
+      <w:r>
+        <w:rPr>
+          <w:lang w:val="en-US"/>
+        </w:rPr>
+        <w:t>Nonetheless, the use of shapes to specify the AP can be used for testing the conformance and compliance. Should we discuss this aspect and include it in the handbook chapter on Conformance and Compliance? If yes, then indications (recommendations and references to bibliography and reference implem</w:t>
+      </w:r>
+      <w:r>
+        <w:rPr>
+          <w:lang w:val="en-US"/>
+        </w:rPr>
+        <w:t>e</w:t>
+      </w:r>
+      <w:r>
+        <w:rPr>
+          <w:lang w:val="en-US"/>
+        </w:rPr>
+        <w:t>ntations) on how this could be achieved should also be included in the style guide</w:t>
+      </w:r>
+      <w:r>
+        <w:rPr>
+          <w:lang w:val="en-US"/>
+        </w:rPr>
+        <w:t>.</w:t>
+      </w:r>
+    </w:p>
+    <w:p>
+      <w:pPr>
+        <w:pStyle w:val="Ttulo1"/>
+        <w:rPr>
+          <w:lang w:val="en-US"/>
+        </w:rPr>
+      </w:pPr>
+      <w:r>
+        <w:rPr>
+          <w:lang w:val="en-US"/>
+        </w:rPr>
+        <w:t>COMMENT 9: XML distribution</w:t>
+      </w:r>
+    </w:p>
+    <w:p>
+      <w:pPr>
+        <w:pStyle w:val="Ttulo1"/>
+        <w:rPr>
+          <w:lang w:val="en-US"/>
+        </w:rPr>
+      </w:pPr>
+      <w:r>
+        <w:rPr>
+          <w:lang w:val="en-US"/>
+        </w:rPr>
+        <w:t>COMMENT 10: Synergies</w:t>
+      </w:r>
+    </w:p>
+    <w:p>
+      <w:pPr>
+        <w:rPr>
+          <w:i/>
+          <w:lang w:val="en-US"/>
+        </w:rPr>
+      </w:pPr>
+      <w:r>
+        <w:rPr>
+          <w:i/>
+          <w:lang w:val="en-US"/>
+        </w:rPr>
+        <w:t>UML -&gt; RDF -&gt; XML -&gt; PO OWL</w:t>
+      </w:r>
+      <w:r>
+        <w:rPr>
+          <w:i/>
+          <w:lang w:val="en-US"/>
+        </w:rPr>
+        <w:t xml:space="preserve"> </w:t>
+      </w:r>
+      <w:r>
+        <w:rPr>
+          <w:i/>
+          <w:lang w:val="en-US"/>
+        </w:rPr>
+        <w:sym w:font="Wingdings" w:char="F0E0"/>
+      </w:r>
+      <w:r>
+        <w:rPr>
+          <w:i/>
+          <w:lang w:val="en-US"/>
+        </w:rPr>
+        <w:t xml:space="preserve"> WRONG APPROACH</w:t>
+      </w:r>
+      <w:proofErr w:type="gramStart"/>
+      <w:r>
+        <w:rPr>
+          <w:i/>
+          <w:lang w:val="en-US"/>
+        </w:rPr>
+        <w:t>….THE</w:t>
+      </w:r>
+      <w:proofErr w:type="gramEnd"/>
+      <w:r>
+        <w:rPr>
+          <w:i/>
+          <w:lang w:val="en-US"/>
+        </w:rPr>
+        <w:t xml:space="preserve"> CONCEPTUAL MODEL, WHICH IS BUILT ON TOP OF THE STYLE GUIDE IS THE RIGHT APPROACH (THUS THE STANDARD XMI SOLUTION PROPOSED). </w:t>
+      </w:r>
+    </w:p>
+    <w:p>
+      <w:pPr>
+        <w:pStyle w:val="Ttulo1"/>
+        <w:rPr>
+          <w:lang w:val="en-US"/>
+        </w:rPr>
+      </w:pPr>
+      <w:r>
+        <w:rPr>
+          <w:lang w:val="en-US"/>
+        </w:rPr>
+        <w:t>COMMENT 11: Controlled vocabularies</w:t>
+      </w:r>
+    </w:p>
+    <w:p>
+      <w:pPr>
+        <w:pStyle w:val="Ttulo1"/>
+        <w:rPr>
+          <w:lang w:val="en-US"/>
+        </w:rPr>
+      </w:pPr>
+      <w:r>
+        <w:rPr>
+          <w:lang w:val="en-US"/>
+        </w:rPr>
+        <w:t xml:space="preserve">COMMENT 12: </w:t>
+      </w:r>
+      <w:r>
+        <w:rPr>
+          <w:lang w:val="en-US"/>
+        </w:rPr>
+        <w:t>Impact of the style guide in already used vocabularies</w:t>
+      </w:r>
     </w:p>
     <w:p>
       <w:pPr>
@@ -7392,6 +8113,95 @@
     </w:lvl>
   </w:abstractNum>
   <w:abstractNum w:abstractNumId="2" w15:restartNumberingAfterBreak="0">
+    <w:nsid w:val="20E526E1"/>
+    <w:multiLevelType w:val="hybridMultilevel"/>
+    <w:tmpl w:val="A61C24E0"/>
+    <w:lvl w:ilvl="0" w:tplc="04090011">
+      <w:start w:val="1"/>
+      <w:numFmt w:val="decimal"/>
+      <w:lvlText w:val="%1)"/>
+      <w:lvlJc w:val="left"/>
+      <w:pPr>
+        <w:ind w:left="720" w:hanging="360"/>
+      </w:pPr>
+      <w:rPr>
+        <w:rFonts w:hint="default"/>
+      </w:rPr>
+    </w:lvl>
+    <w:lvl w:ilvl="1" w:tplc="04090019">
+      <w:start w:val="1"/>
+      <w:numFmt w:val="lowerLetter"/>
+      <w:lvlText w:val="%2."/>
+      <w:lvlJc w:val="left"/>
+      <w:pPr>
+        <w:ind w:left="1440" w:hanging="360"/>
+      </w:pPr>
+    </w:lvl>
+    <w:lvl w:ilvl="2" w:tplc="0409001B" w:tentative="1">
+      <w:start w:val="1"/>
+      <w:numFmt w:val="lowerRoman"/>
+      <w:lvlText w:val="%3."/>
+      <w:lvlJc w:val="right"/>
+      <w:pPr>
+        <w:ind w:left="2160" w:hanging="180"/>
+      </w:pPr>
+    </w:lvl>
+    <w:lvl w:ilvl="3" w:tplc="0409000F" w:tentative="1">
+      <w:start w:val="1"/>
+      <w:numFmt w:val="decimal"/>
+      <w:lvlText w:val="%4."/>
+      <w:lvlJc w:val="left"/>
+      <w:pPr>
+        <w:ind w:left="2880" w:hanging="360"/>
+      </w:pPr>
+    </w:lvl>
+    <w:lvl w:ilvl="4" w:tplc="04090019" w:tentative="1">
+      <w:start w:val="1"/>
+      <w:numFmt w:val="lowerLetter"/>
+      <w:lvlText w:val="%5."/>
+      <w:lvlJc w:val="left"/>
+      <w:pPr>
+        <w:ind w:left="3600" w:hanging="360"/>
+      </w:pPr>
+    </w:lvl>
+    <w:lvl w:ilvl="5" w:tplc="0409001B" w:tentative="1">
+      <w:start w:val="1"/>
+      <w:numFmt w:val="lowerRoman"/>
+      <w:lvlText w:val="%6."/>
+      <w:lvlJc w:val="right"/>
+      <w:pPr>
+        <w:ind w:left="4320" w:hanging="180"/>
+      </w:pPr>
+    </w:lvl>
+    <w:lvl w:ilvl="6" w:tplc="0409000F" w:tentative="1">
+      <w:start w:val="1"/>
+      <w:numFmt w:val="decimal"/>
+      <w:lvlText w:val="%7."/>
+      <w:lvlJc w:val="left"/>
+      <w:pPr>
+        <w:ind w:left="5040" w:hanging="360"/>
+      </w:pPr>
+    </w:lvl>
+    <w:lvl w:ilvl="7" w:tplc="04090019" w:tentative="1">
+      <w:start w:val="1"/>
+      <w:numFmt w:val="lowerLetter"/>
+      <w:lvlText w:val="%8."/>
+      <w:lvlJc w:val="left"/>
+      <w:pPr>
+        <w:ind w:left="5760" w:hanging="360"/>
+      </w:pPr>
+    </w:lvl>
+    <w:lvl w:ilvl="8" w:tplc="0409001B" w:tentative="1">
+      <w:start w:val="1"/>
+      <w:numFmt w:val="lowerRoman"/>
+      <w:lvlText w:val="%9."/>
+      <w:lvlJc w:val="right"/>
+      <w:pPr>
+        <w:ind w:left="6480" w:hanging="180"/>
+      </w:pPr>
+    </w:lvl>
+  </w:abstractNum>
+  <w:abstractNum w:abstractNumId="3" w15:restartNumberingAfterBreak="0">
     <w:nsid w:val="2A430A6C"/>
     <w:multiLevelType w:val="hybridMultilevel"/>
     <w:tmpl w:val="E25219D0"/>
@@ -7504,7 +8314,7 @@
       </w:rPr>
     </w:lvl>
   </w:abstractNum>
-  <w:abstractNum w:abstractNumId="3" w15:restartNumberingAfterBreak="0">
+  <w:abstractNum w:abstractNumId="4" w15:restartNumberingAfterBreak="0">
     <w:nsid w:val="2FBB4EC7"/>
     <w:multiLevelType w:val="hybridMultilevel"/>
     <w:tmpl w:val="9E1E5BA6"/>
@@ -7617,7 +8427,7 @@
       </w:rPr>
     </w:lvl>
   </w:abstractNum>
-  <w:abstractNum w:abstractNumId="4" w15:restartNumberingAfterBreak="0">
+  <w:abstractNum w:abstractNumId="5" w15:restartNumberingAfterBreak="0">
     <w:nsid w:val="37F853CA"/>
     <w:multiLevelType w:val="hybridMultilevel"/>
     <w:tmpl w:val="4F30680E"/>
@@ -7709,7 +8519,7 @@
       </w:pPr>
     </w:lvl>
   </w:abstractNum>
-  <w:abstractNum w:abstractNumId="5" w15:restartNumberingAfterBreak="0">
+  <w:abstractNum w:abstractNumId="6" w15:restartNumberingAfterBreak="0">
     <w:nsid w:val="4604427A"/>
     <w:multiLevelType w:val="hybridMultilevel"/>
     <w:tmpl w:val="83BE79C2"/>
@@ -7822,7 +8632,7 @@
       </w:rPr>
     </w:lvl>
   </w:abstractNum>
-  <w:abstractNum w:abstractNumId="6" w15:restartNumberingAfterBreak="0">
+  <w:abstractNum w:abstractNumId="7" w15:restartNumberingAfterBreak="0">
     <w:nsid w:val="494F3125"/>
     <w:multiLevelType w:val="hybridMultilevel"/>
     <w:tmpl w:val="2444B0E8"/>
@@ -7935,7 +8745,7 @@
       </w:rPr>
     </w:lvl>
   </w:abstractNum>
-  <w:abstractNum w:abstractNumId="7" w15:restartNumberingAfterBreak="0">
+  <w:abstractNum w:abstractNumId="8" w15:restartNumberingAfterBreak="0">
     <w:nsid w:val="59D62662"/>
     <w:multiLevelType w:val="hybridMultilevel"/>
     <w:tmpl w:val="734808E4"/>
@@ -8024,7 +8834,7 @@
       </w:pPr>
     </w:lvl>
   </w:abstractNum>
-  <w:abstractNum w:abstractNumId="8" w15:restartNumberingAfterBreak="0">
+  <w:abstractNum w:abstractNumId="9" w15:restartNumberingAfterBreak="0">
     <w:nsid w:val="6FF83B4F"/>
     <w:multiLevelType w:val="hybridMultilevel"/>
     <w:tmpl w:val="3098C014"/>
@@ -8113,7 +8923,7 @@
       </w:pPr>
     </w:lvl>
   </w:abstractNum>
-  <w:abstractNum w:abstractNumId="9" w15:restartNumberingAfterBreak="0">
+  <w:abstractNum w:abstractNumId="10" w15:restartNumberingAfterBreak="0">
     <w:nsid w:val="7BD14B83"/>
     <w:multiLevelType w:val="hybridMultilevel"/>
     <w:tmpl w:val="6C928038"/>
@@ -8226,34 +9036,37 @@
     </w:lvl>
   </w:abstractNum>
   <w:num w:numId="1">
-    <w:abstractNumId w:val="3"/>
+    <w:abstractNumId w:val="4"/>
   </w:num>
   <w:num w:numId="2">
     <w:abstractNumId w:val="0"/>
   </w:num>
   <w:num w:numId="3">
+    <w:abstractNumId w:val="6"/>
+  </w:num>
+  <w:num w:numId="4">
+    <w:abstractNumId w:val="8"/>
+  </w:num>
+  <w:num w:numId="5">
+    <w:abstractNumId w:val="9"/>
+  </w:num>
+  <w:num w:numId="6">
     <w:abstractNumId w:val="5"/>
   </w:num>
-  <w:num w:numId="4">
-    <w:abstractNumId w:val="7"/>
-  </w:num>
-  <w:num w:numId="5">
-    <w:abstractNumId w:val="8"/>
-  </w:num>
-  <w:num w:numId="6">
-    <w:abstractNumId w:val="4"/>
-  </w:num>
   <w:num w:numId="7">
-    <w:abstractNumId w:val="2"/>
+    <w:abstractNumId w:val="3"/>
   </w:num>
   <w:num w:numId="8">
-    <w:abstractNumId w:val="6"/>
+    <w:abstractNumId w:val="7"/>
   </w:num>
   <w:num w:numId="9">
     <w:abstractNumId w:val="1"/>
   </w:num>
   <w:num w:numId="10">
-    <w:abstractNumId w:val="9"/>
+    <w:abstractNumId w:val="10"/>
+  </w:num>
+  <w:num w:numId="11">
+    <w:abstractNumId w:val="2"/>
   </w:num>
 </w:numbering>
 </file>
@@ -9000,6 +9813,29 @@
       <w:lang w:val="en-US"/>
     </w:rPr>
   </w:style>
+  <w:style w:type="character" w:styleId="Hipervnculo">
+    <w:name w:val="Hyperlink"/>
+    <w:basedOn w:val="Fuentedeprrafopredeter"/>
+    <w:uiPriority w:val="99"/>
+    <w:unhideWhenUsed/>
+    <w:rsid w:val="008D3017"/>
+    <w:rPr>
+      <w:color w:val="0563C1" w:themeColor="hyperlink"/>
+      <w:u w:val="single"/>
+    </w:rPr>
+  </w:style>
+  <w:style w:type="character" w:styleId="Mencinsinresolver">
+    <w:name w:val="Unresolved Mention"/>
+    <w:basedOn w:val="Fuentedeprrafopredeter"/>
+    <w:uiPriority w:val="99"/>
+    <w:semiHidden/>
+    <w:unhideWhenUsed/>
+    <w:rsid w:val="008D3017"/>
+    <w:rPr>
+      <w:color w:val="605E5C"/>
+      <w:shd w:val="clear" w:color="auto" w:fill="E1DFDD"/>
+    </w:rPr>
+  </w:style>
 </w:styles>
 </file>
 

</xml_diff>